<commit_message>
Extended the starting style-to-tag map, refined the build script
</commit_message>
<xml_diff>
--- a/templates/word2dita/word_as_dita_to_bookmap.docx
+++ b/templates/word2dita/word_as_dita_to_bookmap.docx
@@ -12,11 +12,392 @@
     </w:p>
     <w:p>
       <w:pPr>
+        <w:pStyle w:val="TOC1"/>
+        <w:tabs>
+          <w:tab w:val="right" w:leader="dot" w:pos="8630"/>
+        </w:tabs>
+        <w:rPr>
+          <w:rFonts w:asciiTheme="minorHAnsi" w:eastAsiaTheme="minorEastAsia" w:hAnsiTheme="minorHAnsi"/>
+          <w:b w:val="0"/>
+          <w:noProof/>
+          <w:color w:val="auto"/>
+        </w:rPr>
+      </w:pPr>
+      <w:r>
+        <w:fldChar w:fldCharType="begin"/>
+      </w:r>
+      <w:r>
+        <w:instrText xml:space="preserve"> TOC \o "1-4" </w:instrText>
+      </w:r>
+      <w:r>
+        <w:fldChar w:fldCharType="separate"/>
+      </w:r>
+      <w:r>
+        <w:rPr>
+          <w:noProof/>
+        </w:rPr>
+        <w:t>Heading 1</w:t>
+      </w:r>
+      <w:r>
+        <w:rPr>
+          <w:noProof/>
+        </w:rPr>
+        <w:tab/>
+      </w:r>
+      <w:r>
+        <w:rPr>
+          <w:noProof/>
+        </w:rPr>
+        <w:fldChar w:fldCharType="begin"/>
+      </w:r>
+      <w:r>
+        <w:rPr>
+          <w:noProof/>
+        </w:rPr>
+        <w:instrText xml:space="preserve"> PAGEREF _Toc147629844 \h </w:instrText>
+      </w:r>
+      <w:r>
+        <w:rPr>
+          <w:noProof/>
+        </w:rPr>
+      </w:r>
+      <w:r>
+        <w:rPr>
+          <w:noProof/>
+        </w:rPr>
+        <w:fldChar w:fldCharType="separate"/>
+      </w:r>
+      <w:r>
+        <w:rPr>
+          <w:noProof/>
+        </w:rPr>
+        <w:t>1</w:t>
+      </w:r>
+      <w:r>
+        <w:rPr>
+          <w:noProof/>
+        </w:rPr>
+        <w:fldChar w:fldCharType="end"/>
+      </w:r>
+    </w:p>
+    <w:p>
+      <w:pPr>
+        <w:pStyle w:val="TOC2"/>
+        <w:tabs>
+          <w:tab w:val="right" w:leader="dot" w:pos="8630"/>
+        </w:tabs>
+        <w:rPr>
+          <w:rFonts w:eastAsiaTheme="minorEastAsia"/>
+          <w:noProof/>
+          <w:sz w:val="24"/>
+          <w:szCs w:val="24"/>
+        </w:rPr>
+      </w:pPr>
+      <w:r>
+        <w:rPr>
+          <w:noProof/>
+        </w:rPr>
+        <w:t>Heading 2</w:t>
+      </w:r>
+      <w:r>
+        <w:rPr>
+          <w:noProof/>
+        </w:rPr>
+        <w:tab/>
+      </w:r>
+      <w:r>
+        <w:rPr>
+          <w:noProof/>
+        </w:rPr>
+        <w:fldChar w:fldCharType="begin"/>
+      </w:r>
+      <w:r>
+        <w:rPr>
+          <w:noProof/>
+        </w:rPr>
+        <w:instrText xml:space="preserve"> PAGEREF _Toc147629845 \h </w:instrText>
+      </w:r>
+      <w:r>
+        <w:rPr>
+          <w:noProof/>
+        </w:rPr>
+      </w:r>
+      <w:r>
+        <w:rPr>
+          <w:noProof/>
+        </w:rPr>
+        <w:fldChar w:fldCharType="separate"/>
+      </w:r>
+      <w:r>
+        <w:rPr>
+          <w:noProof/>
+        </w:rPr>
+        <w:t>1</w:t>
+      </w:r>
+      <w:r>
+        <w:rPr>
+          <w:noProof/>
+        </w:rPr>
+        <w:fldChar w:fldCharType="end"/>
+      </w:r>
+    </w:p>
+    <w:p>
+      <w:pPr>
+        <w:pStyle w:val="TOC3"/>
+        <w:tabs>
+          <w:tab w:val="right" w:leader="dot" w:pos="8630"/>
+        </w:tabs>
+        <w:rPr>
+          <w:rFonts w:eastAsiaTheme="minorEastAsia"/>
+          <w:i w:val="0"/>
+          <w:noProof/>
+          <w:sz w:val="24"/>
+          <w:szCs w:val="24"/>
+        </w:rPr>
+      </w:pPr>
+      <w:r>
+        <w:rPr>
+          <w:noProof/>
+        </w:rPr>
+        <w:t>Heading 3</w:t>
+      </w:r>
+      <w:r>
+        <w:rPr>
+          <w:noProof/>
+        </w:rPr>
+        <w:tab/>
+      </w:r>
+      <w:r>
+        <w:rPr>
+          <w:noProof/>
+        </w:rPr>
+        <w:fldChar w:fldCharType="begin"/>
+      </w:r>
+      <w:r>
+        <w:rPr>
+          <w:noProof/>
+        </w:rPr>
+        <w:instrText xml:space="preserve"> PAGEREF _Toc147629846 \h </w:instrText>
+      </w:r>
+      <w:r>
+        <w:rPr>
+          <w:noProof/>
+        </w:rPr>
+      </w:r>
+      <w:r>
+        <w:rPr>
+          <w:noProof/>
+        </w:rPr>
+        <w:fldChar w:fldCharType="separate"/>
+      </w:r>
+      <w:r>
+        <w:rPr>
+          <w:noProof/>
+        </w:rPr>
+        <w:t>1</w:t>
+      </w:r>
+      <w:r>
+        <w:rPr>
+          <w:noProof/>
+        </w:rPr>
+        <w:fldChar w:fldCharType="end"/>
+      </w:r>
+    </w:p>
+    <w:p>
+      <w:pPr>
+        <w:pStyle w:val="TOC4"/>
+        <w:tabs>
+          <w:tab w:val="right" w:leader="dot" w:pos="8630"/>
+        </w:tabs>
+        <w:rPr>
+          <w:rFonts w:eastAsiaTheme="minorEastAsia"/>
+          <w:noProof/>
+          <w:sz w:val="24"/>
+          <w:szCs w:val="24"/>
+        </w:rPr>
+      </w:pPr>
+      <w:r>
+        <w:rPr>
+          <w:noProof/>
+        </w:rPr>
+        <w:t>Heading 4</w:t>
+      </w:r>
+      <w:r>
+        <w:rPr>
+          <w:noProof/>
+        </w:rPr>
+        <w:tab/>
+      </w:r>
+      <w:r>
+        <w:rPr>
+          <w:noProof/>
+        </w:rPr>
+        <w:fldChar w:fldCharType="begin"/>
+      </w:r>
+      <w:r>
+        <w:rPr>
+          <w:noProof/>
+        </w:rPr>
+        <w:instrText xml:space="preserve"> PAGEREF _Toc147629847 \h </w:instrText>
+      </w:r>
+      <w:r>
+        <w:rPr>
+          <w:noProof/>
+        </w:rPr>
+      </w:r>
+      <w:r>
+        <w:rPr>
+          <w:noProof/>
+        </w:rPr>
+        <w:fldChar w:fldCharType="separate"/>
+      </w:r>
+      <w:r>
+        <w:rPr>
+          <w:noProof/>
+        </w:rPr>
+        <w:t>1</w:t>
+      </w:r>
+      <w:r>
+        <w:rPr>
+          <w:noProof/>
+        </w:rPr>
+        <w:fldChar w:fldCharType="end"/>
+      </w:r>
+    </w:p>
+    <w:p>
+      <w:pPr>
+        <w:pStyle w:val="TOC1"/>
+        <w:tabs>
+          <w:tab w:val="right" w:leader="dot" w:pos="8630"/>
+        </w:tabs>
+        <w:rPr>
+          <w:rFonts w:asciiTheme="minorHAnsi" w:eastAsiaTheme="minorEastAsia" w:hAnsiTheme="minorHAnsi"/>
+          <w:b w:val="0"/>
+          <w:noProof/>
+          <w:color w:val="auto"/>
+        </w:rPr>
+      </w:pPr>
+      <w:r>
+        <w:rPr>
+          <w:noProof/>
+        </w:rPr>
+        <w:t>Lists</w:t>
+      </w:r>
+      <w:r>
+        <w:rPr>
+          <w:noProof/>
+        </w:rPr>
+        <w:tab/>
+      </w:r>
+      <w:r>
+        <w:rPr>
+          <w:noProof/>
+        </w:rPr>
+        <w:fldChar w:fldCharType="begin"/>
+      </w:r>
+      <w:r>
+        <w:rPr>
+          <w:noProof/>
+        </w:rPr>
+        <w:instrText xml:space="preserve"> PAGEREF _Toc147629848 \h </w:instrText>
+      </w:r>
+      <w:r>
+        <w:rPr>
+          <w:noProof/>
+        </w:rPr>
+      </w:r>
+      <w:r>
+        <w:rPr>
+          <w:noProof/>
+        </w:rPr>
+        <w:fldChar w:fldCharType="separate"/>
+      </w:r>
+      <w:r>
+        <w:rPr>
+          <w:noProof/>
+        </w:rPr>
+        <w:t>1</w:t>
+      </w:r>
+      <w:r>
+        <w:rPr>
+          <w:noProof/>
+        </w:rPr>
+        <w:fldChar w:fldCharType="end"/>
+      </w:r>
+    </w:p>
+    <w:p>
+      <w:pPr>
+        <w:pStyle w:val="TOC1"/>
+        <w:tabs>
+          <w:tab w:val="right" w:leader="dot" w:pos="8630"/>
+        </w:tabs>
+        <w:rPr>
+          <w:rFonts w:asciiTheme="minorHAnsi" w:eastAsiaTheme="minorEastAsia" w:hAnsiTheme="minorHAnsi"/>
+          <w:b w:val="0"/>
+          <w:noProof/>
+          <w:color w:val="auto"/>
+        </w:rPr>
+      </w:pPr>
+      <w:r>
+        <w:rPr>
+          <w:noProof/>
+        </w:rPr>
+        <w:t>Figures and Graphics</w:t>
+      </w:r>
+      <w:r>
+        <w:rPr>
+          <w:noProof/>
+        </w:rPr>
+        <w:tab/>
+      </w:r>
+      <w:r>
+        <w:rPr>
+          <w:noProof/>
+        </w:rPr>
+        <w:fldChar w:fldCharType="begin"/>
+      </w:r>
+      <w:r>
+        <w:rPr>
+          <w:noProof/>
+        </w:rPr>
+        <w:instrText xml:space="preserve"> PAGEREF _Toc147629849 \h </w:instrText>
+      </w:r>
+      <w:r>
+        <w:rPr>
+          <w:noProof/>
+        </w:rPr>
+      </w:r>
+      <w:r>
+        <w:rPr>
+          <w:noProof/>
+        </w:rPr>
+        <w:fldChar w:fldCharType="separate"/>
+      </w:r>
+      <w:r>
+        <w:rPr>
+          <w:noProof/>
+        </w:rPr>
+        <w:t>2</w:t>
+      </w:r>
+      <w:r>
+        <w:rPr>
+          <w:noProof/>
+        </w:rPr>
+        <w:fldChar w:fldCharType="end"/>
+      </w:r>
+    </w:p>
+    <w:p>
+      <w:pPr>
         <w:pStyle w:val="Heading1"/>
       </w:pPr>
       <w:r>
+        <w:fldChar w:fldCharType="end"/>
+      </w:r>
+      <w:bookmarkStart w:id="0" w:name="_Toc147629844"/>
+      <w:r>
         <w:t>Heading 1</w:t>
       </w:r>
+      <w:bookmarkEnd w:id="0"/>
     </w:p>
     <w:p>
       <w:r>
@@ -27,21 +408,764 @@
       <w:pPr>
         <w:pStyle w:val="Heading2"/>
       </w:pPr>
+      <w:bookmarkStart w:id="1" w:name="_Toc147629845"/>
       <w:r>
         <w:t>Heading 2</w:t>
       </w:r>
+      <w:bookmarkEnd w:id="1"/>
     </w:p>
     <w:p>
       <w:r>
         <w:t>Normal paragraph following heading 2</w:t>
       </w:r>
     </w:p>
+    <w:p>
+      <w:pPr>
+        <w:pStyle w:val="Heading3"/>
+      </w:pPr>
+      <w:bookmarkStart w:id="2" w:name="_Toc147629846"/>
+      <w:r>
+        <w:t>Heading 3</w:t>
+      </w:r>
+      <w:bookmarkEnd w:id="2"/>
+    </w:p>
+    <w:p>
+      <w:r>
+        <w:t>Normal paragraph following heading 3</w:t>
+      </w:r>
+    </w:p>
+    <w:p>
+      <w:pPr>
+        <w:pStyle w:val="Heading4"/>
+      </w:pPr>
+      <w:bookmarkStart w:id="3" w:name="_Toc147629847"/>
+      <w:r>
+        <w:t>Heading 4</w:t>
+      </w:r>
+      <w:bookmarkEnd w:id="3"/>
+    </w:p>
+    <w:p>
+      <w:r>
+        <w:t>Normal paragraph following heading 4</w:t>
+      </w:r>
+    </w:p>
+    <w:p>
+      <w:pPr>
+        <w:pStyle w:val="Heading1"/>
+      </w:pPr>
+      <w:bookmarkStart w:id="4" w:name="_Toc147629848"/>
+      <w:r>
+        <w:t>Lists</w:t>
+      </w:r>
+      <w:bookmarkEnd w:id="4"/>
+    </w:p>
+    <w:p>
+      <w:r>
+        <w:t>This topic tests list style mapping</w:t>
+      </w:r>
+    </w:p>
+    <w:p>
+      <w:r>
+        <w:t>Bulleted lists:</w:t>
+      </w:r>
+    </w:p>
+    <w:p>
+      <w:pPr>
+        <w:pStyle w:val="ListBullet"/>
+      </w:pPr>
+      <w:r>
+        <w:t xml:space="preserve">List </w:t>
+      </w:r>
+    </w:p>
+    <w:p>
+      <w:pPr>
+        <w:pStyle w:val="ListBullet"/>
+      </w:pPr>
+    </w:p>
+    <w:p>
+      <w:pPr>
+        <w:pStyle w:val="ListBullet"/>
+      </w:pPr>
+      <w:r>
+        <w:t>bullet</w:t>
+      </w:r>
+    </w:p>
+    <w:p>
+      <w:pPr>
+        <w:pStyle w:val="ListBullet"/>
+      </w:pPr>
+      <w:r>
+        <w:t xml:space="preserve">Second </w:t>
+      </w:r>
+      <w:r>
+        <w:t>List bullet</w:t>
+      </w:r>
+    </w:p>
+    <w:p>
+      <w:pPr>
+        <w:pStyle w:val="ListBullet"/>
+      </w:pPr>
+      <w:r>
+        <w:t xml:space="preserve">Third </w:t>
+      </w:r>
+      <w:r>
+        <w:t>List bullet</w:t>
+      </w:r>
+    </w:p>
+    <w:p>
+      <w:pPr>
+        <w:pStyle w:val="BodyTextIndent"/>
+      </w:pPr>
+      <w:r>
+        <w:t>Body Text Indent p</w:t>
+      </w:r>
+      <w:r>
+        <w:t>aragraph within a list bullet</w:t>
+      </w:r>
+    </w:p>
+    <w:p>
+      <w:pPr>
+        <w:pStyle w:val="ListBullet2"/>
+      </w:pPr>
+      <w:r>
+        <w:t>List bullet 2</w:t>
+      </w:r>
+    </w:p>
+    <w:p>
+      <w:pPr>
+        <w:pStyle w:val="ListBullet2"/>
+      </w:pPr>
+      <w:r>
+        <w:t>Second List bullet 2</w:t>
+      </w:r>
+    </w:p>
+    <w:p>
+      <w:pPr>
+        <w:pStyle w:val="ListBullet"/>
+      </w:pPr>
+      <w:r>
+        <w:t>Fourth list bull</w:t>
+      </w:r>
+      <w:r>
+        <w:t>et</w:t>
+      </w:r>
+    </w:p>
+    <w:p>
+      <w:pPr>
+        <w:pStyle w:val="BodyText"/>
+      </w:pPr>
+      <w:r>
+        <w:t>Body text paragraph.</w:t>
+      </w:r>
+    </w:p>
+    <w:p>
+      <w:pPr>
+        <w:pStyle w:val="BodyText"/>
+      </w:pPr>
+      <w:r>
+        <w:t>Numbered lists:</w:t>
+      </w:r>
+    </w:p>
+    <w:p>
+      <w:pPr>
+        <w:pStyle w:val="ListNumber"/>
+      </w:pPr>
+      <w:r>
+        <w:t>List Number</w:t>
+      </w:r>
+    </w:p>
+    <w:p>
+      <w:pPr>
+        <w:pStyle w:val="ListNumber"/>
+      </w:pPr>
+      <w:r>
+        <w:t>Second List Number</w:t>
+      </w:r>
+    </w:p>
+    <w:p>
+      <w:pPr>
+        <w:pStyle w:val="ListNumber"/>
+      </w:pPr>
+      <w:r>
+        <w:t>Third List Number</w:t>
+      </w:r>
+    </w:p>
+    <w:p>
+      <w:pPr>
+        <w:pStyle w:val="BodyTextIndent"/>
+      </w:pPr>
+      <w:r>
+        <w:t>Body Text Indent</w:t>
+      </w:r>
+      <w:r>
+        <w:t xml:space="preserve"> within a list number</w:t>
+      </w:r>
+    </w:p>
+    <w:p>
+      <w:pPr>
+        <w:pStyle w:val="ListNumber2"/>
+      </w:pPr>
+      <w:r>
+        <w:t>List Number 2</w:t>
+      </w:r>
+    </w:p>
+    <w:p>
+      <w:pPr>
+        <w:pStyle w:val="ListNumber2"/>
+      </w:pPr>
+      <w:r>
+        <w:t xml:space="preserve">Second list Number 2 </w:t>
+      </w:r>
+    </w:p>
+    <w:p>
+      <w:pPr>
+        <w:pStyle w:val="ListNumber"/>
+      </w:pPr>
+      <w:r>
+        <w:t>Fourth List Number</w:t>
+      </w:r>
+    </w:p>
+    <w:p>
+      <w:pPr>
+        <w:pStyle w:val="Heading1"/>
+      </w:pPr>
+      <w:bookmarkStart w:id="5" w:name="_Toc147629849"/>
+      <w:r>
+        <w:t>Figures and Graphics</w:t>
+      </w:r>
+      <w:bookmarkEnd w:id="5"/>
+    </w:p>
+    <w:p>
+      <w:r>
+        <w:t>This topic tests figure and graphic handling</w:t>
+      </w:r>
+    </w:p>
+    <w:p>
+      <w:pPr>
+        <w:pStyle w:val="Heading1"/>
+      </w:pPr>
+      <w:r>
+        <w:t>Tables</w:t>
+      </w:r>
+    </w:p>
+    <w:p>
+      <w:r>
+        <w:t>This is a table:</w:t>
+      </w:r>
+    </w:p>
+    <w:tbl>
+      <w:tblPr>
+        <w:tblStyle w:val="TableGrid"/>
+        <w:tblW w:w="0" w:type="auto"/>
+        <w:tblLook w:val="00BF"/>
+      </w:tblPr>
+      <w:tblGrid>
+        <w:gridCol w:w="2214"/>
+        <w:gridCol w:w="2214"/>
+        <w:gridCol w:w="2214"/>
+        <w:gridCol w:w="2214"/>
+      </w:tblGrid>
+      <w:tr>
+        <w:tc>
+          <w:tcPr>
+            <w:tcW w:w="2214" w:type="dxa"/>
+          </w:tcPr>
+          <w:p>
+            <w:r>
+              <w:t>Header 1</w:t>
+            </w:r>
+          </w:p>
+        </w:tc>
+        <w:tc>
+          <w:tcPr>
+            <w:tcW w:w="2214" w:type="dxa"/>
+          </w:tcPr>
+          <w:p>
+            <w:r>
+              <w:t>Header 2</w:t>
+            </w:r>
+          </w:p>
+        </w:tc>
+        <w:tc>
+          <w:tcPr>
+            <w:tcW w:w="2214" w:type="dxa"/>
+          </w:tcPr>
+          <w:p>
+            <w:r>
+              <w:t>Header 3</w:t>
+            </w:r>
+          </w:p>
+        </w:tc>
+        <w:tc>
+          <w:tcPr>
+            <w:tcW w:w="2214" w:type="dxa"/>
+          </w:tcPr>
+          <w:p>
+            <w:r>
+              <w:t>Header 4</w:t>
+            </w:r>
+          </w:p>
+        </w:tc>
+      </w:tr>
+      <w:tr>
+        <w:tc>
+          <w:tcPr>
+            <w:tcW w:w="2214" w:type="dxa"/>
+          </w:tcPr>
+          <w:p>
+            <w:r>
+              <w:t>R1C1</w:t>
+            </w:r>
+          </w:p>
+        </w:tc>
+        <w:tc>
+          <w:tcPr>
+            <w:tcW w:w="2214" w:type="dxa"/>
+          </w:tcPr>
+          <w:p>
+            <w:r>
+              <w:t>R1C2</w:t>
+            </w:r>
+          </w:p>
+        </w:tc>
+        <w:tc>
+          <w:tcPr>
+            <w:tcW w:w="2214" w:type="dxa"/>
+          </w:tcPr>
+          <w:p>
+            <w:r>
+              <w:t>R1C3</w:t>
+            </w:r>
+          </w:p>
+        </w:tc>
+        <w:tc>
+          <w:tcPr>
+            <w:tcW w:w="2214" w:type="dxa"/>
+          </w:tcPr>
+          <w:p>
+            <w:r>
+              <w:t>R1C4</w:t>
+            </w:r>
+          </w:p>
+        </w:tc>
+      </w:tr>
+      <w:tr>
+        <w:tc>
+          <w:tcPr>
+            <w:tcW w:w="2214" w:type="dxa"/>
+          </w:tcPr>
+          <w:p>
+            <w:r>
+              <w:t>R2C1</w:t>
+            </w:r>
+          </w:p>
+        </w:tc>
+        <w:tc>
+          <w:tcPr>
+            <w:tcW w:w="2214" w:type="dxa"/>
+          </w:tcPr>
+          <w:p>
+            <w:r>
+              <w:t>R2C2</w:t>
+            </w:r>
+          </w:p>
+        </w:tc>
+        <w:tc>
+          <w:tcPr>
+            <w:tcW w:w="2214" w:type="dxa"/>
+          </w:tcPr>
+          <w:p>
+            <w:r>
+              <w:t>R3C3</w:t>
+            </w:r>
+          </w:p>
+        </w:tc>
+        <w:tc>
+          <w:tcPr>
+            <w:tcW w:w="2214" w:type="dxa"/>
+          </w:tcPr>
+          <w:p>
+            <w:r>
+              <w:t>R4C4</w:t>
+            </w:r>
+          </w:p>
+        </w:tc>
+      </w:tr>
+    </w:tbl>
+    <w:p/>
     <w:sectPr>
       <w:pgSz w:w="12240" w:h="15840"/>
       <w:pgMar w:top="1440" w:right="1800" w:bottom="1440" w:left="1800" w:gutter="0"/>
     </w:sectPr>
   </w:body>
 </w:document>
+</file>
+
+<file path=word/numbering.xml><?xml version="1.0" encoding="utf-8"?>
+<w:numbering xmlns:mo="http://schemas.microsoft.com/office/mac/office/2008/main" xmlns:ve="http://schemas.openxmlformats.org/markup-compatibility/2006" xmlns:mv="urn:schemas-microsoft-com:mac:vml" xmlns:o="urn:schemas-microsoft-com:office:office" xmlns:r="http://schemas.openxmlformats.org/officeDocument/2006/relationships" xmlns:m="http://schemas.openxmlformats.org/officeDocument/2006/math" xmlns:v="urn:schemas-microsoft-com:vml" xmlns:wp="http://schemas.openxmlformats.org/drawingml/2006/wordprocessingDrawing" xmlns:w10="urn:schemas-microsoft-com:office:word" xmlns:w="http://schemas.openxmlformats.org/wordprocessingml/2006/main" xmlns:wne="http://schemas.microsoft.com/office/word/2006/wordml">
+  <w:abstractNum w:abstractNumId="0">
+    <w:nsid w:val="FFFFFF1D"/>
+    <w:multiLevelType w:val="multilevel"/>
+    <w:tmpl w:val="17686C7C"/>
+    <w:lvl w:ilvl="0">
+      <w:start w:val="1"/>
+      <w:numFmt w:val="bullet"/>
+      <w:lvlText w:val=""/>
+      <w:lvlJc w:val="left"/>
+      <w:pPr>
+        <w:tabs>
+          <w:tab w:val="num" w:pos="0"/>
+        </w:tabs>
+        <w:ind w:left="0" w:firstLine="0"/>
+      </w:pPr>
+      <w:rPr>
+        <w:rFonts w:ascii="Symbol" w:hAnsi="Symbol" w:hint="default"/>
+      </w:rPr>
+    </w:lvl>
+    <w:lvl w:ilvl="1">
+      <w:start w:val="1"/>
+      <w:numFmt w:val="bullet"/>
+      <w:lvlText w:val=""/>
+      <w:lvlJc w:val="left"/>
+      <w:pPr>
+        <w:tabs>
+          <w:tab w:val="num" w:pos="720"/>
+        </w:tabs>
+        <w:ind w:left="1080" w:hanging="360"/>
+      </w:pPr>
+      <w:rPr>
+        <w:rFonts w:ascii="Symbol" w:hAnsi="Symbol" w:hint="default"/>
+      </w:rPr>
+    </w:lvl>
+    <w:lvl w:ilvl="2">
+      <w:start w:val="1"/>
+      <w:numFmt w:val="bullet"/>
+      <w:lvlText w:val="o"/>
+      <w:lvlJc w:val="left"/>
+      <w:pPr>
+        <w:tabs>
+          <w:tab w:val="num" w:pos="1440"/>
+        </w:tabs>
+        <w:ind w:left="1800" w:hanging="360"/>
+      </w:pPr>
+      <w:rPr>
+        <w:rFonts w:ascii="Courier New" w:hAnsi="Courier New" w:hint="default"/>
+      </w:rPr>
+    </w:lvl>
+    <w:lvl w:ilvl="3">
+      <w:start w:val="1"/>
+      <w:numFmt w:val="bullet"/>
+      <w:lvlText w:val=""/>
+      <w:lvlJc w:val="left"/>
+      <w:pPr>
+        <w:tabs>
+          <w:tab w:val="num" w:pos="2160"/>
+        </w:tabs>
+        <w:ind w:left="2520" w:hanging="360"/>
+      </w:pPr>
+      <w:rPr>
+        <w:rFonts w:ascii="Wingdings" w:hAnsi="Wingdings" w:hint="default"/>
+      </w:rPr>
+    </w:lvl>
+    <w:lvl w:ilvl="4">
+      <w:start w:val="1"/>
+      <w:numFmt w:val="bullet"/>
+      <w:lvlText w:val=""/>
+      <w:lvlJc w:val="left"/>
+      <w:pPr>
+        <w:tabs>
+          <w:tab w:val="num" w:pos="2880"/>
+        </w:tabs>
+        <w:ind w:left="3240" w:hanging="360"/>
+      </w:pPr>
+      <w:rPr>
+        <w:rFonts w:ascii="Wingdings" w:hAnsi="Wingdings" w:hint="default"/>
+      </w:rPr>
+    </w:lvl>
+    <w:lvl w:ilvl="5">
+      <w:start w:val="1"/>
+      <w:numFmt w:val="bullet"/>
+      <w:lvlText w:val=""/>
+      <w:lvlJc w:val="left"/>
+      <w:pPr>
+        <w:tabs>
+          <w:tab w:val="num" w:pos="3600"/>
+        </w:tabs>
+        <w:ind w:left="3960" w:hanging="360"/>
+      </w:pPr>
+      <w:rPr>
+        <w:rFonts w:ascii="Symbol" w:hAnsi="Symbol" w:hint="default"/>
+      </w:rPr>
+    </w:lvl>
+    <w:lvl w:ilvl="6">
+      <w:start w:val="1"/>
+      <w:numFmt w:val="bullet"/>
+      <w:lvlText w:val="o"/>
+      <w:lvlJc w:val="left"/>
+      <w:pPr>
+        <w:tabs>
+          <w:tab w:val="num" w:pos="4320"/>
+        </w:tabs>
+        <w:ind w:left="4680" w:hanging="360"/>
+      </w:pPr>
+      <w:rPr>
+        <w:rFonts w:ascii="Courier New" w:hAnsi="Courier New" w:hint="default"/>
+      </w:rPr>
+    </w:lvl>
+    <w:lvl w:ilvl="7">
+      <w:start w:val="1"/>
+      <w:numFmt w:val="bullet"/>
+      <w:lvlText w:val=""/>
+      <w:lvlJc w:val="left"/>
+      <w:pPr>
+        <w:tabs>
+          <w:tab w:val="num" w:pos="5040"/>
+        </w:tabs>
+        <w:ind w:left="5400" w:hanging="360"/>
+      </w:pPr>
+      <w:rPr>
+        <w:rFonts w:ascii="Wingdings" w:hAnsi="Wingdings" w:hint="default"/>
+      </w:rPr>
+    </w:lvl>
+    <w:lvl w:ilvl="8">
+      <w:start w:val="1"/>
+      <w:numFmt w:val="bullet"/>
+      <w:lvlText w:val=""/>
+      <w:lvlJc w:val="left"/>
+      <w:pPr>
+        <w:tabs>
+          <w:tab w:val="num" w:pos="5760"/>
+        </w:tabs>
+        <w:ind w:left="6120" w:hanging="360"/>
+      </w:pPr>
+      <w:rPr>
+        <w:rFonts w:ascii="Wingdings" w:hAnsi="Wingdings" w:hint="default"/>
+      </w:rPr>
+    </w:lvl>
+  </w:abstractNum>
+  <w:abstractNum w:abstractNumId="1">
+    <w:nsid w:val="FFFFFF7C"/>
+    <w:multiLevelType w:val="singleLevel"/>
+    <w:tmpl w:val="81CAC516"/>
+    <w:lvl w:ilvl="0">
+      <w:start w:val="1"/>
+      <w:numFmt w:val="decimal"/>
+      <w:lvlText w:val="%1."/>
+      <w:lvlJc w:val="left"/>
+      <w:pPr>
+        <w:tabs>
+          <w:tab w:val="num" w:pos="1800"/>
+        </w:tabs>
+        <w:ind w:left="1800" w:hanging="360"/>
+      </w:pPr>
+    </w:lvl>
+  </w:abstractNum>
+  <w:abstractNum w:abstractNumId="2">
+    <w:nsid w:val="FFFFFF7D"/>
+    <w:multiLevelType w:val="singleLevel"/>
+    <w:tmpl w:val="C45E01EA"/>
+    <w:lvl w:ilvl="0">
+      <w:start w:val="1"/>
+      <w:numFmt w:val="decimal"/>
+      <w:lvlText w:val="%1."/>
+      <w:lvlJc w:val="left"/>
+      <w:pPr>
+        <w:tabs>
+          <w:tab w:val="num" w:pos="1440"/>
+        </w:tabs>
+        <w:ind w:left="1440" w:hanging="360"/>
+      </w:pPr>
+    </w:lvl>
+  </w:abstractNum>
+  <w:abstractNum w:abstractNumId="3">
+    <w:nsid w:val="FFFFFF7E"/>
+    <w:multiLevelType w:val="singleLevel"/>
+    <w:tmpl w:val="2540941A"/>
+    <w:lvl w:ilvl="0">
+      <w:start w:val="1"/>
+      <w:numFmt w:val="decimal"/>
+      <w:lvlText w:val="%1."/>
+      <w:lvlJc w:val="left"/>
+      <w:pPr>
+        <w:tabs>
+          <w:tab w:val="num" w:pos="1080"/>
+        </w:tabs>
+        <w:ind w:left="1080" w:hanging="360"/>
+      </w:pPr>
+    </w:lvl>
+  </w:abstractNum>
+  <w:abstractNum w:abstractNumId="4">
+    <w:nsid w:val="FFFFFF7F"/>
+    <w:multiLevelType w:val="singleLevel"/>
+    <w:tmpl w:val="D66C675C"/>
+    <w:lvl w:ilvl="0">
+      <w:start w:val="1"/>
+      <w:numFmt w:val="decimal"/>
+      <w:pStyle w:val="ListNumber2"/>
+      <w:lvlText w:val="%1."/>
+      <w:lvlJc w:val="left"/>
+      <w:pPr>
+        <w:tabs>
+          <w:tab w:val="num" w:pos="720"/>
+        </w:tabs>
+        <w:ind w:left="720" w:hanging="360"/>
+      </w:pPr>
+    </w:lvl>
+  </w:abstractNum>
+  <w:abstractNum w:abstractNumId="5">
+    <w:nsid w:val="FFFFFF80"/>
+    <w:multiLevelType w:val="singleLevel"/>
+    <w:tmpl w:val="04F22A5A"/>
+    <w:lvl w:ilvl="0">
+      <w:start w:val="1"/>
+      <w:numFmt w:val="bullet"/>
+      <w:lvlText w:val=""/>
+      <w:lvlJc w:val="left"/>
+      <w:pPr>
+        <w:tabs>
+          <w:tab w:val="num" w:pos="1800"/>
+        </w:tabs>
+        <w:ind w:left="1800" w:hanging="360"/>
+      </w:pPr>
+      <w:rPr>
+        <w:rFonts w:ascii="Symbol" w:hAnsi="Symbol" w:hint="default"/>
+      </w:rPr>
+    </w:lvl>
+  </w:abstractNum>
+  <w:abstractNum w:abstractNumId="6">
+    <w:nsid w:val="FFFFFF81"/>
+    <w:multiLevelType w:val="singleLevel"/>
+    <w:tmpl w:val="58D2F542"/>
+    <w:lvl w:ilvl="0">
+      <w:start w:val="1"/>
+      <w:numFmt w:val="bullet"/>
+      <w:lvlText w:val=""/>
+      <w:lvlJc w:val="left"/>
+      <w:pPr>
+        <w:tabs>
+          <w:tab w:val="num" w:pos="1440"/>
+        </w:tabs>
+        <w:ind w:left="1440" w:hanging="360"/>
+      </w:pPr>
+      <w:rPr>
+        <w:rFonts w:ascii="Symbol" w:hAnsi="Symbol" w:hint="default"/>
+      </w:rPr>
+    </w:lvl>
+  </w:abstractNum>
+  <w:abstractNum w:abstractNumId="7">
+    <w:nsid w:val="FFFFFF82"/>
+    <w:multiLevelType w:val="singleLevel"/>
+    <w:tmpl w:val="8D72E3D0"/>
+    <w:lvl w:ilvl="0">
+      <w:start w:val="1"/>
+      <w:numFmt w:val="bullet"/>
+      <w:lvlText w:val=""/>
+      <w:lvlJc w:val="left"/>
+      <w:pPr>
+        <w:tabs>
+          <w:tab w:val="num" w:pos="1080"/>
+        </w:tabs>
+        <w:ind w:left="1080" w:hanging="360"/>
+      </w:pPr>
+      <w:rPr>
+        <w:rFonts w:ascii="Symbol" w:hAnsi="Symbol" w:hint="default"/>
+      </w:rPr>
+    </w:lvl>
+  </w:abstractNum>
+  <w:abstractNum w:abstractNumId="8">
+    <w:nsid w:val="FFFFFF83"/>
+    <w:multiLevelType w:val="singleLevel"/>
+    <w:tmpl w:val="D9A6522C"/>
+    <w:lvl w:ilvl="0">
+      <w:start w:val="1"/>
+      <w:numFmt w:val="bullet"/>
+      <w:pStyle w:val="ListBullet2"/>
+      <w:lvlText w:val=""/>
+      <w:lvlJc w:val="left"/>
+      <w:pPr>
+        <w:tabs>
+          <w:tab w:val="num" w:pos="720"/>
+        </w:tabs>
+        <w:ind w:left="720" w:hanging="360"/>
+      </w:pPr>
+      <w:rPr>
+        <w:rFonts w:ascii="Symbol" w:hAnsi="Symbol" w:hint="default"/>
+      </w:rPr>
+    </w:lvl>
+  </w:abstractNum>
+  <w:abstractNum w:abstractNumId="9">
+    <w:nsid w:val="FFFFFF88"/>
+    <w:multiLevelType w:val="singleLevel"/>
+    <w:tmpl w:val="81041286"/>
+    <w:lvl w:ilvl="0">
+      <w:start w:val="1"/>
+      <w:numFmt w:val="decimal"/>
+      <w:pStyle w:val="ListNumber"/>
+      <w:lvlText w:val="%1."/>
+      <w:lvlJc w:val="left"/>
+      <w:pPr>
+        <w:tabs>
+          <w:tab w:val="num" w:pos="360"/>
+        </w:tabs>
+        <w:ind w:left="360" w:hanging="360"/>
+      </w:pPr>
+    </w:lvl>
+  </w:abstractNum>
+  <w:abstractNum w:abstractNumId="10">
+    <w:nsid w:val="FFFFFF89"/>
+    <w:multiLevelType w:val="singleLevel"/>
+    <w:tmpl w:val="1E003836"/>
+    <w:lvl w:ilvl="0">
+      <w:start w:val="1"/>
+      <w:numFmt w:val="bullet"/>
+      <w:pStyle w:val="ListBullet"/>
+      <w:lvlText w:val=""/>
+      <w:lvlJc w:val="left"/>
+      <w:pPr>
+        <w:tabs>
+          <w:tab w:val="num" w:pos="360"/>
+        </w:tabs>
+        <w:ind w:left="360" w:hanging="360"/>
+      </w:pPr>
+      <w:rPr>
+        <w:rFonts w:ascii="Symbol" w:hAnsi="Symbol" w:hint="default"/>
+      </w:rPr>
+    </w:lvl>
+  </w:abstractNum>
+  <w:num w:numId="1">
+    <w:abstractNumId w:val="10"/>
+  </w:num>
+  <w:num w:numId="2">
+    <w:abstractNumId w:val="8"/>
+  </w:num>
+  <w:num w:numId="3">
+    <w:abstractNumId w:val="0"/>
+  </w:num>
+  <w:num w:numId="4">
+    <w:abstractNumId w:val="4"/>
+  </w:num>
+  <w:num w:numId="5">
+    <w:abstractNumId w:val="3"/>
+  </w:num>
+  <w:num w:numId="6">
+    <w:abstractNumId w:val="2"/>
+  </w:num>
+  <w:num w:numId="7">
+    <w:abstractNumId w:val="1"/>
+  </w:num>
+  <w:num w:numId="8">
+    <w:abstractNumId w:val="9"/>
+  </w:num>
+  <w:num w:numId="9">
+    <w:abstractNumId w:val="7"/>
+  </w:num>
+  <w:num w:numId="10">
+    <w:abstractNumId w:val="6"/>
+  </w:num>
+  <w:num w:numId="11">
+    <w:abstractNumId w:val="5"/>
+  </w:num>
+</w:numbering>
 </file>
 
 <file path=word/styles.xml><?xml version="1.0" encoding="utf-8"?>
@@ -199,6 +1323,7 @@
   <w:style w:type="paragraph" w:default="1" w:styleId="Normal">
     <w:name w:val="Normal"/>
     <w:qFormat/>
+    <w:rsid w:val="005232C9"/>
   </w:style>
   <w:style w:type="paragraph" w:styleId="Heading1">
     <w:name w:val="heading 1"/>
@@ -247,6 +1372,52 @@
       <w:szCs w:val="26"/>
     </w:rPr>
   </w:style>
+  <w:style w:type="paragraph" w:styleId="Heading3">
+    <w:name w:val="heading 3"/>
+    <w:basedOn w:val="Normal"/>
+    <w:next w:val="Normal"/>
+    <w:link w:val="Heading3Char"/>
+    <w:uiPriority w:val="9"/>
+    <w:unhideWhenUsed/>
+    <w:qFormat/>
+    <w:rsid w:val="00094136"/>
+    <w:pPr>
+      <w:keepNext/>
+      <w:keepLines/>
+      <w:spacing w:before="200"/>
+      <w:outlineLvl w:val="2"/>
+    </w:pPr>
+    <w:rPr>
+      <w:rFonts w:asciiTheme="majorHAnsi" w:eastAsiaTheme="majorEastAsia" w:hAnsiTheme="majorHAnsi" w:cstheme="majorBidi"/>
+      <w:b/>
+      <w:bCs/>
+      <w:color w:val="4F81BD" w:themeColor="accent1"/>
+    </w:rPr>
+  </w:style>
+  <w:style w:type="paragraph" w:styleId="Heading4">
+    <w:name w:val="heading 4"/>
+    <w:basedOn w:val="Normal"/>
+    <w:next w:val="Normal"/>
+    <w:link w:val="Heading4Char"/>
+    <w:uiPriority w:val="9"/>
+    <w:unhideWhenUsed/>
+    <w:qFormat/>
+    <w:rsid w:val="00094136"/>
+    <w:pPr>
+      <w:keepNext/>
+      <w:keepLines/>
+      <w:spacing w:before="200"/>
+      <w:outlineLvl w:val="3"/>
+    </w:pPr>
+    <w:rPr>
+      <w:rFonts w:asciiTheme="majorHAnsi" w:eastAsiaTheme="majorEastAsia" w:hAnsiTheme="majorHAnsi" w:cstheme="majorBidi"/>
+      <w:b/>
+      <w:bCs/>
+      <w:i/>
+      <w:iCs/>
+      <w:color w:val="4F81BD" w:themeColor="accent1"/>
+    </w:rPr>
+  </w:style>
   <w:style w:type="character" w:default="1" w:styleId="DefaultParagraphFont">
     <w:name w:val="Default Paragraph Font"/>
     <w:semiHidden/>
@@ -369,6 +1540,338 @@
       <w:sz w:val="26"/>
       <w:szCs w:val="26"/>
     </w:rPr>
+  </w:style>
+  <w:style w:type="paragraph" w:styleId="TOC1">
+    <w:name w:val="toc 1"/>
+    <w:basedOn w:val="Normal"/>
+    <w:next w:val="Normal"/>
+    <w:autoRedefine/>
+    <w:uiPriority w:val="39"/>
+    <w:semiHidden/>
+    <w:unhideWhenUsed/>
+    <w:rsid w:val="00094136"/>
+    <w:pPr>
+      <w:spacing w:before="120"/>
+    </w:pPr>
+    <w:rPr>
+      <w:rFonts w:asciiTheme="majorHAnsi" w:hAnsiTheme="majorHAnsi"/>
+      <w:b/>
+      <w:color w:val="548DD4"/>
+    </w:rPr>
+  </w:style>
+  <w:style w:type="paragraph" w:styleId="TOC2">
+    <w:name w:val="toc 2"/>
+    <w:basedOn w:val="Normal"/>
+    <w:next w:val="Normal"/>
+    <w:autoRedefine/>
+    <w:uiPriority w:val="39"/>
+    <w:semiHidden/>
+    <w:unhideWhenUsed/>
+    <w:rsid w:val="00094136"/>
+    <w:rPr>
+      <w:sz w:val="22"/>
+      <w:szCs w:val="22"/>
+    </w:rPr>
+  </w:style>
+  <w:style w:type="paragraph" w:styleId="TOC3">
+    <w:name w:val="toc 3"/>
+    <w:basedOn w:val="Normal"/>
+    <w:next w:val="Normal"/>
+    <w:autoRedefine/>
+    <w:uiPriority w:val="39"/>
+    <w:semiHidden/>
+    <w:unhideWhenUsed/>
+    <w:rsid w:val="00094136"/>
+    <w:pPr>
+      <w:ind w:left="240"/>
+    </w:pPr>
+    <w:rPr>
+      <w:i/>
+      <w:sz w:val="22"/>
+      <w:szCs w:val="22"/>
+    </w:rPr>
+  </w:style>
+  <w:style w:type="paragraph" w:styleId="TOC4">
+    <w:name w:val="toc 4"/>
+    <w:basedOn w:val="Normal"/>
+    <w:next w:val="Normal"/>
+    <w:autoRedefine/>
+    <w:uiPriority w:val="39"/>
+    <w:semiHidden/>
+    <w:unhideWhenUsed/>
+    <w:rsid w:val="00094136"/>
+    <w:pPr>
+      <w:pBdr>
+        <w:between w:val="double" w:sz="6" w:space="0" w:color="auto"/>
+      </w:pBdr>
+      <w:ind w:left="480"/>
+    </w:pPr>
+    <w:rPr>
+      <w:sz w:val="20"/>
+      <w:szCs w:val="20"/>
+    </w:rPr>
+  </w:style>
+  <w:style w:type="paragraph" w:styleId="TOC5">
+    <w:name w:val="toc 5"/>
+    <w:basedOn w:val="Normal"/>
+    <w:next w:val="Normal"/>
+    <w:autoRedefine/>
+    <w:uiPriority w:val="39"/>
+    <w:semiHidden/>
+    <w:unhideWhenUsed/>
+    <w:rsid w:val="00094136"/>
+    <w:pPr>
+      <w:pBdr>
+        <w:between w:val="double" w:sz="6" w:space="0" w:color="auto"/>
+      </w:pBdr>
+      <w:ind w:left="720"/>
+    </w:pPr>
+    <w:rPr>
+      <w:sz w:val="20"/>
+      <w:szCs w:val="20"/>
+    </w:rPr>
+  </w:style>
+  <w:style w:type="paragraph" w:styleId="TOC6">
+    <w:name w:val="toc 6"/>
+    <w:basedOn w:val="Normal"/>
+    <w:next w:val="Normal"/>
+    <w:autoRedefine/>
+    <w:uiPriority w:val="39"/>
+    <w:semiHidden/>
+    <w:unhideWhenUsed/>
+    <w:rsid w:val="00094136"/>
+    <w:pPr>
+      <w:pBdr>
+        <w:between w:val="double" w:sz="6" w:space="0" w:color="auto"/>
+      </w:pBdr>
+      <w:ind w:left="960"/>
+    </w:pPr>
+    <w:rPr>
+      <w:sz w:val="20"/>
+      <w:szCs w:val="20"/>
+    </w:rPr>
+  </w:style>
+  <w:style w:type="paragraph" w:styleId="TOC7">
+    <w:name w:val="toc 7"/>
+    <w:basedOn w:val="Normal"/>
+    <w:next w:val="Normal"/>
+    <w:autoRedefine/>
+    <w:uiPriority w:val="39"/>
+    <w:semiHidden/>
+    <w:unhideWhenUsed/>
+    <w:rsid w:val="00094136"/>
+    <w:pPr>
+      <w:pBdr>
+        <w:between w:val="double" w:sz="6" w:space="0" w:color="auto"/>
+      </w:pBdr>
+      <w:ind w:left="1200"/>
+    </w:pPr>
+    <w:rPr>
+      <w:sz w:val="20"/>
+      <w:szCs w:val="20"/>
+    </w:rPr>
+  </w:style>
+  <w:style w:type="paragraph" w:styleId="TOC8">
+    <w:name w:val="toc 8"/>
+    <w:basedOn w:val="Normal"/>
+    <w:next w:val="Normal"/>
+    <w:autoRedefine/>
+    <w:uiPriority w:val="39"/>
+    <w:semiHidden/>
+    <w:unhideWhenUsed/>
+    <w:rsid w:val="00094136"/>
+    <w:pPr>
+      <w:pBdr>
+        <w:between w:val="double" w:sz="6" w:space="0" w:color="auto"/>
+      </w:pBdr>
+      <w:ind w:left="1440"/>
+    </w:pPr>
+    <w:rPr>
+      <w:sz w:val="20"/>
+      <w:szCs w:val="20"/>
+    </w:rPr>
+  </w:style>
+  <w:style w:type="paragraph" w:styleId="TOC9">
+    <w:name w:val="toc 9"/>
+    <w:basedOn w:val="Normal"/>
+    <w:next w:val="Normal"/>
+    <w:autoRedefine/>
+    <w:uiPriority w:val="39"/>
+    <w:semiHidden/>
+    <w:unhideWhenUsed/>
+    <w:rsid w:val="00094136"/>
+    <w:pPr>
+      <w:pBdr>
+        <w:between w:val="double" w:sz="6" w:space="0" w:color="auto"/>
+      </w:pBdr>
+      <w:ind w:left="1680"/>
+    </w:pPr>
+    <w:rPr>
+      <w:sz w:val="20"/>
+      <w:szCs w:val="20"/>
+    </w:rPr>
+  </w:style>
+  <w:style w:type="character" w:customStyle="1" w:styleId="Heading3Char">
+    <w:name w:val="Heading 3 Char"/>
+    <w:basedOn w:val="DefaultParagraphFont"/>
+    <w:link w:val="Heading3"/>
+    <w:uiPriority w:val="9"/>
+    <w:rsid w:val="00094136"/>
+    <w:rPr>
+      <w:rFonts w:asciiTheme="majorHAnsi" w:eastAsiaTheme="majorEastAsia" w:hAnsiTheme="majorHAnsi" w:cstheme="majorBidi"/>
+      <w:b/>
+      <w:bCs/>
+      <w:color w:val="4F81BD" w:themeColor="accent1"/>
+    </w:rPr>
+  </w:style>
+  <w:style w:type="character" w:customStyle="1" w:styleId="Heading4Char">
+    <w:name w:val="Heading 4 Char"/>
+    <w:basedOn w:val="DefaultParagraphFont"/>
+    <w:link w:val="Heading4"/>
+    <w:uiPriority w:val="9"/>
+    <w:rsid w:val="00094136"/>
+    <w:rPr>
+      <w:rFonts w:asciiTheme="majorHAnsi" w:eastAsiaTheme="majorEastAsia" w:hAnsiTheme="majorHAnsi" w:cstheme="majorBidi"/>
+      <w:b/>
+      <w:bCs/>
+      <w:i/>
+      <w:iCs/>
+      <w:color w:val="4F81BD" w:themeColor="accent1"/>
+    </w:rPr>
+  </w:style>
+  <w:style w:type="paragraph" w:styleId="ListBullet">
+    <w:name w:val="List Bullet"/>
+    <w:basedOn w:val="Normal"/>
+    <w:uiPriority w:val="99"/>
+    <w:unhideWhenUsed/>
+    <w:rsid w:val="00EF34D7"/>
+    <w:pPr>
+      <w:numPr>
+        <w:numId w:val="1"/>
+      </w:numPr>
+      <w:contextualSpacing/>
+    </w:pPr>
+  </w:style>
+  <w:style w:type="paragraph" w:styleId="BodyTextIndent">
+    <w:name w:val="Body Text Indent"/>
+    <w:basedOn w:val="Normal"/>
+    <w:link w:val="BodyTextIndentChar"/>
+    <w:uiPriority w:val="99"/>
+    <w:unhideWhenUsed/>
+    <w:rsid w:val="00056073"/>
+    <w:pPr>
+      <w:spacing w:after="120"/>
+      <w:ind w:left="360"/>
+    </w:pPr>
+  </w:style>
+  <w:style w:type="character" w:customStyle="1" w:styleId="BodyTextIndentChar">
+    <w:name w:val="Body Text Indent Char"/>
+    <w:basedOn w:val="DefaultParagraphFont"/>
+    <w:link w:val="BodyTextIndent"/>
+    <w:uiPriority w:val="99"/>
+    <w:rsid w:val="00056073"/>
+  </w:style>
+  <w:style w:type="paragraph" w:styleId="ListBullet2">
+    <w:name w:val="List Bullet 2"/>
+    <w:basedOn w:val="Normal"/>
+    <w:uiPriority w:val="99"/>
+    <w:unhideWhenUsed/>
+    <w:rsid w:val="00056073"/>
+    <w:pPr>
+      <w:numPr>
+        <w:numId w:val="2"/>
+      </w:numPr>
+      <w:contextualSpacing/>
+    </w:pPr>
+  </w:style>
+  <w:style w:type="paragraph" w:styleId="BlockText">
+    <w:name w:val="Block Text"/>
+    <w:basedOn w:val="Normal"/>
+    <w:uiPriority w:val="99"/>
+    <w:unhideWhenUsed/>
+    <w:rsid w:val="0086647D"/>
+    <w:pPr>
+      <w:pBdr>
+        <w:top w:val="single" w:sz="2" w:space="10" w:color="4F81BD" w:themeColor="accent1"/>
+        <w:left w:val="single" w:sz="2" w:space="10" w:color="4F81BD" w:themeColor="accent1"/>
+        <w:bottom w:val="single" w:sz="2" w:space="10" w:color="4F81BD" w:themeColor="accent1"/>
+        <w:right w:val="single" w:sz="2" w:space="10" w:color="4F81BD" w:themeColor="accent1"/>
+      </w:pBdr>
+      <w:ind w:left="1152" w:right="1152"/>
+    </w:pPr>
+    <w:rPr>
+      <w:rFonts w:eastAsiaTheme="minorEastAsia"/>
+      <w:i/>
+      <w:iCs/>
+      <w:color w:val="4F81BD" w:themeColor="accent1"/>
+    </w:rPr>
+  </w:style>
+  <w:style w:type="paragraph" w:styleId="BodyText">
+    <w:name w:val="Body Text"/>
+    <w:basedOn w:val="Normal"/>
+    <w:link w:val="BodyTextChar"/>
+    <w:uiPriority w:val="99"/>
+    <w:unhideWhenUsed/>
+    <w:rsid w:val="0086647D"/>
+    <w:pPr>
+      <w:spacing w:after="120"/>
+    </w:pPr>
+  </w:style>
+  <w:style w:type="character" w:customStyle="1" w:styleId="BodyTextChar">
+    <w:name w:val="Body Text Char"/>
+    <w:basedOn w:val="DefaultParagraphFont"/>
+    <w:link w:val="BodyText"/>
+    <w:uiPriority w:val="99"/>
+    <w:rsid w:val="0086647D"/>
+  </w:style>
+  <w:style w:type="paragraph" w:styleId="ListNumber">
+    <w:name w:val="List Number"/>
+    <w:basedOn w:val="Normal"/>
+    <w:uiPriority w:val="99"/>
+    <w:unhideWhenUsed/>
+    <w:rsid w:val="0086647D"/>
+    <w:pPr>
+      <w:numPr>
+        <w:numId w:val="8"/>
+      </w:numPr>
+      <w:contextualSpacing/>
+    </w:pPr>
+  </w:style>
+  <w:style w:type="paragraph" w:styleId="ListNumber2">
+    <w:name w:val="List Number 2"/>
+    <w:basedOn w:val="Normal"/>
+    <w:uiPriority w:val="99"/>
+    <w:unhideWhenUsed/>
+    <w:rsid w:val="0086647D"/>
+    <w:pPr>
+      <w:numPr>
+        <w:numId w:val="4"/>
+      </w:numPr>
+      <w:contextualSpacing/>
+    </w:pPr>
+  </w:style>
+  <w:style w:type="table" w:styleId="TableGrid">
+    <w:name w:val="Table Grid"/>
+    <w:basedOn w:val="TableNormal"/>
+    <w:uiPriority w:val="59"/>
+    <w:rsid w:val="003E2681"/>
+    <w:tblPr>
+      <w:tblInd w:w="0" w:type="dxa"/>
+      <w:tblBorders>
+        <w:top w:val="single" w:sz="4" w:space="0" w:color="000000" w:themeColor="text1"/>
+        <w:left w:val="single" w:sz="4" w:space="0" w:color="000000" w:themeColor="text1"/>
+        <w:bottom w:val="single" w:sz="4" w:space="0" w:color="000000" w:themeColor="text1"/>
+        <w:right w:val="single" w:sz="4" w:space="0" w:color="000000" w:themeColor="text1"/>
+        <w:insideH w:val="single" w:sz="4" w:space="0" w:color="000000" w:themeColor="text1"/>
+        <w:insideV w:val="single" w:sz="4" w:space="0" w:color="000000" w:themeColor="text1"/>
+      </w:tblBorders>
+      <w:tblCellMar>
+        <w:top w:w="0" w:type="dxa"/>
+        <w:left w:w="108" w:type="dxa"/>
+        <w:bottom w:w="0" w:type="dxa"/>
+        <w:right w:w="108" w:type="dxa"/>
+      </w:tblCellMar>
+    </w:tblPr>
   </w:style>
 </w:styles>
 </file>

</xml_diff>